<commit_message>
merge sa salves wav file
</commit_message>
<xml_diff>
--- a/Calismalarin ozeti.docx
+++ b/Calismalarin ozeti.docx
@@ -40,6 +40,18 @@
         </w:numPr>
       </w:pPr>
       <w:r>
+        <w:t>dal ekleme</w:t>
+      </w:r>
+    </w:p>
+    <w:p>
+      <w:pPr>
+        <w:pStyle w:val="ListParagraph"/>
+        <w:numPr>
+          <w:ilvl w:val="1"/>
+          <w:numId w:val="1"/>
+        </w:numPr>
+      </w:pPr>
+      <w:r>
         <w:t>gosterme</w:t>
       </w:r>
     </w:p>
@@ -54,6 +66,12 @@
       <w:r>
         <w:t>dosyaya kaydetme</w:t>
       </w:r>
+      <w:r>
+        <w:t xml:space="preserve"> ve </w:t>
+      </w:r>
+      <w:r>
+        <w:t>geri getirme</w:t>
+      </w:r>
     </w:p>
     <w:p>
       <w:pPr>
@@ -64,7 +82,67 @@
         </w:numPr>
       </w:pPr>
       <w:r>
-        <w:t>dosyadan geri getirme</w:t>
+        <w:t>dugum yapisi</w:t>
+      </w:r>
+    </w:p>
+    <w:p>
+      <w:pPr>
+        <w:pStyle w:val="ListParagraph"/>
+        <w:numPr>
+          <w:ilvl w:val="2"/>
+          <w:numId w:val="1"/>
+        </w:numPr>
+      </w:pPr>
+      <w:r>
+        <w:t>id</w:t>
+      </w:r>
+    </w:p>
+    <w:p>
+      <w:pPr>
+        <w:pStyle w:val="ListParagraph"/>
+        <w:numPr>
+          <w:ilvl w:val="2"/>
+          <w:numId w:val="1"/>
+        </w:numPr>
+      </w:pPr>
+      <w:r>
+        <w:t>deger</w:t>
+      </w:r>
+    </w:p>
+    <w:p>
+      <w:pPr>
+        <w:pStyle w:val="ListParagraph"/>
+        <w:numPr>
+          <w:ilvl w:val="2"/>
+          <w:numId w:val="1"/>
+        </w:numPr>
+      </w:pPr>
+      <w:r>
+        <w:t>parent</w:t>
+      </w:r>
+    </w:p>
+    <w:p>
+      <w:pPr>
+        <w:pStyle w:val="ListParagraph"/>
+        <w:numPr>
+          <w:ilvl w:val="2"/>
+          <w:numId w:val="1"/>
+        </w:numPr>
+      </w:pPr>
+      <w:r>
+        <w:t>dugum gorunme sayaci</w:t>
+      </w:r>
+    </w:p>
+    <w:p>
+      <w:pPr>
+        <w:pStyle w:val="ListParagraph"/>
+        <w:numPr>
+          <w:ilvl w:val="2"/>
+          <w:numId w:val="1"/>
+        </w:numPr>
+      </w:pPr>
+      <w:r>
+        <w:t>cocuklari []</w:t>
       </w:r>
     </w:p>
     <w:p>
@@ -75,8 +153,17 @@
           <w:numId w:val="1"/>
         </w:numPr>
       </w:pPr>
-      <w:r>
-        <w:t>dugum yapisi</w:t>
+    </w:p>
+    <w:p>
+      <w:pPr>
+        <w:pStyle w:val="ListParagraph"/>
+        <w:numPr>
+          <w:ilvl w:val="1"/>
+          <w:numId w:val="1"/>
+        </w:numPr>
+      </w:pPr>
+      <w:r>
+        <w:t>wav datalarini okuyup agaca ekleyebiliyor. pencere boyu seciliyor ve bu yontemler ile agac buyutuluyor:</w:t>
       </w:r>
     </w:p>
     <w:p>
@@ -88,7 +175,7 @@
         </w:numPr>
       </w:pPr>
       <w:r>
-        <w:t>id</w:t>
+        <w:t>tam eslesme kosuluna gore(benzer deger var ise, dal uretilmiyor)</w:t>
       </w:r>
     </w:p>
     <w:p>
@@ -100,7 +187,7 @@
         </w:numPr>
       </w:pPr>
       <w:r>
-        <w:t>deger</w:t>
+        <w:t>benzer olma(ornegin deger ± 5 birim)</w:t>
       </w:r>
     </w:p>
     <w:p>
@@ -112,43 +199,31 @@
         </w:numPr>
       </w:pPr>
       <w:r>
-        <w:t>parent</w:t>
-      </w:r>
+        <w:t>wavelet uygulanmis, eslesme kosulu</w:t>
+      </w:r>
+    </w:p>
+    <w:p>
+      <w:pPr>
+        <w:pStyle w:val="ListParagraph"/>
+        <w:numPr>
+          <w:ilvl w:val="2"/>
+          <w:numId w:val="1"/>
+        </w:numPr>
+      </w:pPr>
+      <w:r>
+        <w:t>walvelet uygulanmis, benzer kosulu</w:t>
+      </w:r>
+    </w:p>
+    <w:p>
+      <w:pPr>
+        <w:pStyle w:val="ListParagraph"/>
+        <w:numPr>
+          <w:ilvl w:val="1"/>
+          <w:numId w:val="1"/>
+        </w:numPr>
+      </w:pPr>
       <w:bookmarkStart w:id="0" w:name="_GoBack"/>
       <w:bookmarkEnd w:id="0"/>
-    </w:p>
-    <w:p>
-      <w:pPr>
-        <w:pStyle w:val="ListParagraph"/>
-        <w:numPr>
-          <w:ilvl w:val="2"/>
-          <w:numId w:val="1"/>
-        </w:numPr>
-      </w:pPr>
-      <w:r>
-        <w:t>dugum gorunme sayaci</w:t>
-      </w:r>
-    </w:p>
-    <w:p>
-      <w:pPr>
-        <w:pStyle w:val="ListParagraph"/>
-        <w:numPr>
-          <w:ilvl w:val="2"/>
-          <w:numId w:val="1"/>
-        </w:numPr>
-      </w:pPr>
-      <w:r>
-        <w:t>cocuklari []</w:t>
-      </w:r>
-    </w:p>
-    <w:p>
-      <w:pPr>
-        <w:pStyle w:val="ListParagraph"/>
-        <w:numPr>
-          <w:ilvl w:val="1"/>
-          <w:numId w:val="1"/>
-        </w:numPr>
-      </w:pPr>
     </w:p>
     <w:p>
       <w:pPr>

</xml_diff>